<commit_message>
Moved Logout To Home Page
</commit_message>
<xml_diff>
--- a/Documentation/User Feedback/Notes From Feedback.docx
+++ b/Documentation/User Feedback/Notes From Feedback.docx
@@ -41,6 +41,12 @@
       <w:r>
         <w:t>Make sure the loading goes away if the login is incorrect.</w:t>
       </w:r>
+      <w:r>
+        <w:t xml:space="preserve"> </w:t>
+      </w:r>
+      <w:r>
+        <w:t>(Completed)</w:t>
+      </w:r>
     </w:p>
     <w:p>
       <w:pPr>
@@ -84,7 +90,10 @@
     </w:p>
     <w:p>
       <w:r>
-        <w:t>Add the image of the hospital underneath the information</w:t>
+        <w:t xml:space="preserve">Add the image of the hospital underneath the </w:t>
+      </w:r>
+      <w:r>
+        <w:t>information.</w:t>
       </w:r>
     </w:p>
     <w:p>
@@ -110,6 +119,12 @@
       <w:r>
         <w:t>empty.</w:t>
       </w:r>
+      <w:r>
+        <w:t xml:space="preserve"> </w:t>
+      </w:r>
+      <w:r>
+        <w:t>(Completed)</w:t>
+      </w:r>
     </w:p>
     <w:p>
       <w:r>
@@ -125,6 +140,9 @@
       </w:r>
       <w:r>
         <w:t xml:space="preserve"> &amp; when.</w:t>
+      </w:r>
+      <w:r>
+        <w:t xml:space="preserve"> (Maybe)</w:t>
       </w:r>
     </w:p>
     <w:p>
@@ -150,6 +168,9 @@
       <w:r>
         <w:t>implementation.</w:t>
       </w:r>
+      <w:r>
+        <w:t xml:space="preserve"> (Completed)</w:t>
+      </w:r>
     </w:p>
     <w:p>
       <w:r>
@@ -196,7 +217,10 @@
     </w:p>
     <w:p>
       <w:r>
-        <w:t>Increase text size on the CPAX chart</w:t>
+        <w:t xml:space="preserve">Increase text size on the CPAX </w:t>
+      </w:r>
+      <w:r>
+        <w:t>chart.</w:t>
       </w:r>
     </w:p>
     <w:p>
@@ -211,6 +235,12 @@
       </w:r>
       <w:r>
         <w:t>.</w:t>
+      </w:r>
+      <w:r>
+        <w:t xml:space="preserve"> </w:t>
+      </w:r>
+      <w:r>
+        <w:t>(Completed)</w:t>
       </w:r>
     </w:p>
     <w:p>
@@ -238,6 +268,12 @@
       </w:r>
       <w:r>
         <w:t>it.</w:t>
+      </w:r>
+      <w:r>
+        <w:t xml:space="preserve"> </w:t>
+      </w:r>
+      <w:r>
+        <w:t>(Completed)</w:t>
       </w:r>
     </w:p>
     <w:p>

</xml_diff>

<commit_message>
Implemented changes from user feedback
</commit_message>
<xml_diff>
--- a/Documentation/User Feedback/Notes From Feedback.docx
+++ b/Documentation/User Feedback/Notes From Feedback.docx
@@ -42,10 +42,7 @@
         <w:t>Make sure the loading goes away if the login is incorrect.</w:t>
       </w:r>
       <w:r>
-        <w:t xml:space="preserve"> </w:t>
-      </w:r>
-      <w:r>
-        <w:t>(Completed)</w:t>
+        <w:t xml:space="preserve"> (Completed)</w:t>
       </w:r>
     </w:p>
     <w:p>
@@ -95,6 +92,9 @@
       <w:r>
         <w:t>information.</w:t>
       </w:r>
+      <w:r>
+        <w:t xml:space="preserve"> (Completed)</w:t>
+      </w:r>
     </w:p>
     <w:p>
       <w:pPr>
@@ -120,10 +120,7 @@
         <w:t>empty.</w:t>
       </w:r>
       <w:r>
-        <w:t xml:space="preserve"> </w:t>
-      </w:r>
-      <w:r>
-        <w:t>(Completed)</w:t>
+        <w:t xml:space="preserve"> (Completed)</w:t>
       </w:r>
     </w:p>
     <w:p>
@@ -133,6 +130,9 @@
       <w:r>
         <w:t>.</w:t>
       </w:r>
+      <w:r>
+        <w:t xml:space="preserve"> (Completed)</w:t>
+      </w:r>
     </w:p>
     <w:p>
       <w:r>
@@ -142,7 +142,13 @@
         <w:t xml:space="preserve"> &amp; when.</w:t>
       </w:r>
       <w:r>
-        <w:t xml:space="preserve"> (Maybe)</w:t>
+        <w:t xml:space="preserve"> (</w:t>
+      </w:r>
+      <w:r>
+        <w:t>Optional</w:t>
+      </w:r>
+      <w:r>
+        <w:t>)</w:t>
       </w:r>
     </w:p>
     <w:p>
@@ -176,6 +182,15 @@
       <w:r>
         <w:t>Implement a system to save how hard you found an exercise so that the doctor etc can see your progress.</w:t>
       </w:r>
+      <w:r>
+        <w:t xml:space="preserve"> (</w:t>
+      </w:r>
+      <w:r>
+        <w:t>Optional</w:t>
+      </w:r>
+      <w:r>
+        <w:t>)</w:t>
+      </w:r>
     </w:p>
     <w:p>
       <w:pPr>
@@ -214,13 +229,42 @@
       <w:r>
         <w:t>months.</w:t>
       </w:r>
+      <w:r>
+        <w:t xml:space="preserve"> </w:t>
+      </w:r>
+      <w:r>
+        <w:t>(</w:t>
+      </w:r>
+      <w:r>
+        <w:t>Completed</w:t>
+      </w:r>
+      <w:r>
+        <w:t>)</w:t>
+      </w:r>
     </w:p>
     <w:p>
       <w:r>
         <w:t xml:space="preserve">Increase text size on the CPAX </w:t>
       </w:r>
       <w:r>
-        <w:t>chart.</w:t>
+        <w:t>chart</w:t>
+      </w:r>
+      <w:r>
+        <w:t xml:space="preserve"> or remove completely.</w:t>
+      </w:r>
+      <w:r>
+        <w:t xml:space="preserve"> (Completed)</w:t>
+      </w:r>
+    </w:p>
+    <w:p>
+      <w:r>
+        <w:t>Change graph axis</w:t>
+      </w:r>
+      <w:r>
+        <w:t xml:space="preserve"> to be more readable</w:t>
+      </w:r>
+      <w:r>
+        <w:t xml:space="preserve"> (Completed)</w:t>
       </w:r>
     </w:p>
     <w:p>
@@ -237,10 +281,7 @@
         <w:t>.</w:t>
       </w:r>
       <w:r>
-        <w:t xml:space="preserve"> </w:t>
-      </w:r>
-      <w:r>
-        <w:t>(Completed)</w:t>
+        <w:t xml:space="preserve"> (Completed)</w:t>
       </w:r>
     </w:p>
     <w:p>
@@ -270,10 +311,7 @@
         <w:t>it.</w:t>
       </w:r>
       <w:r>
-        <w:t xml:space="preserve"> </w:t>
-      </w:r>
-      <w:r>
-        <w:t>(Completed)</w:t>
+        <w:t xml:space="preserve"> (Completed)</w:t>
       </w:r>
     </w:p>
     <w:p>
@@ -295,6 +333,15 @@
     <w:p>
       <w:r>
         <w:t>Implement a system to restore deleted goals, achievements if there is time.</w:t>
+      </w:r>
+      <w:r>
+        <w:t xml:space="preserve"> (</w:t>
+      </w:r>
+      <w:r>
+        <w:t>Optional</w:t>
+      </w:r>
+      <w:r>
+        <w:t>)</w:t>
       </w:r>
     </w:p>
     <w:sectPr>

</xml_diff>